<commit_message>
Adding core-plot 1.0 and updated build instructions.
git-svn-id: http://archfirst.googlecode.com/svn/trunk@1032 5f1d654b-2d44-f8f1-813d-ae2f855fe689
</commit_message>
<xml_diff>
--- a/ios/Docs/Bullsfirst/Bullsfirst iOS Build Instructions.docx
+++ b/ios/Docs/Bullsfirst/Bullsfirst iOS Build Instructions.docx
@@ -59,9 +59,11 @@
         <w:pStyle w:val="Code"/>
         <w:ind w:left="360"/>
       </w:pPr>
+      <w:proofErr w:type="gramStart"/>
       <w:r>
         <w:t>ios</w:t>
       </w:r>
+      <w:proofErr w:type="gramEnd"/>
     </w:p>
     <w:p>
       <w:pPr>
@@ -132,7 +134,10 @@
         <w:t xml:space="preserve">  |      `--- </w:t>
       </w:r>
       <w:r>
-        <w:t>core-plot-0.9-src.zip</w:t>
+        <w:t>core-plot-1.0-src-2012-08-19-snapshot</w:t>
+      </w:r>
+      <w:r>
+        <w:t>.zip</w:t>
       </w:r>
     </w:p>
     <w:p>
@@ -243,10 +248,22 @@
         <w:t>snapshot</w:t>
       </w:r>
       <w:r>
-        <w:t xml:space="preserve"> is ARC compliant </w:t>
-      </w:r>
-      <w:r>
-        <w:t>(the downloadable zip available at the time of this writing was not ARC compliant)</w:t>
+        <w:t xml:space="preserve"> </w:t>
+      </w:r>
+      <w:r>
+        <w:t>builds correctly with Xcode 4.4.1</w:t>
+      </w:r>
+      <w:r>
+        <w:t xml:space="preserve"> </w:t>
+      </w:r>
+      <w:r>
+        <w:t xml:space="preserve">(the downloadable zip available at the time of this writing </w:t>
+      </w:r>
+      <w:r>
+        <w:t>did</w:t>
+      </w:r>
+      <w:r>
+        <w:t xml:space="preserve"> not)</w:t>
       </w:r>
       <w:r>
         <w:t xml:space="preserve">. </w:t>
@@ -275,9 +292,11 @@
         <w:pStyle w:val="Code"/>
         <w:ind w:left="360"/>
       </w:pPr>
+      <w:proofErr w:type="gramStart"/>
       <w:r>
         <w:t>ios</w:t>
       </w:r>
+      <w:proofErr w:type="gramEnd"/>
     </w:p>
     <w:p>
       <w:pPr>
@@ -294,13 +313,7 @@
         <w:ind w:left="360"/>
       </w:pPr>
       <w:r>
-        <w:t xml:space="preserve">         </w:t>
-      </w:r>
-      <w:r>
-        <w:t>|</w:t>
-      </w:r>
-      <w:r>
-        <w:t>--- Bullsfirst</w:t>
+        <w:t xml:space="preserve">         |--- Bullsfirst</w:t>
       </w:r>
     </w:p>
     <w:p>
@@ -350,10 +363,7 @@
         <w:t xml:space="preserve"> you have both Bullsfirst and core-plot sources, </w:t>
       </w:r>
       <w:r>
-        <w:t>b</w:t>
-      </w:r>
-      <w:r>
-        <w:t xml:space="preserve">uild </w:t>
+        <w:t xml:space="preserve">build </w:t>
       </w:r>
       <w:r>
         <w:t>the Bullsfirst project in Xcode. It will automatically build core-plot also.</w:t>
@@ -371,10 +381,12 @@
         <w:t>R</w:t>
       </w:r>
       <w:r>
-        <w:t>un the project using iPad 5.0 simulator</w:t>
-      </w:r>
-      <w:r>
-        <w:t>.</w:t>
+        <w:t>un the project using iPad 5.1</w:t>
+      </w:r>
+      <w:bookmarkStart w:id="0" w:name="_GoBack"/>
+      <w:bookmarkEnd w:id="0"/>
+      <w:r>
+        <w:t xml:space="preserve"> simulator.</w:t>
       </w:r>
     </w:p>
     <w:p>
@@ -407,8 +419,6 @@
       <w:r>
         <w:t>it</w:t>
       </w:r>
-      <w:bookmarkStart w:id="0" w:name="_GoBack"/>
-      <w:bookmarkEnd w:id="0"/>
       <w:r>
         <w:t>.</w:t>
       </w:r>
@@ -2727,7 +2737,7 @@
 </file>
 
 <file path=customXml/itemProps1.xml><?xml version="1.0" encoding="utf-8"?>
-<ds:datastoreItem xmlns:ds="http://schemas.openxmlformats.org/officeDocument/2006/customXml" ds:itemID="{FC6580DB-E9BB-46A6-B970-1FDF3F4DF067}">
+<ds:datastoreItem xmlns:ds="http://schemas.openxmlformats.org/officeDocument/2006/customXml" ds:itemID="{6819D821-EF89-402F-8411-C1F99FDDFF32}">
   <ds:schemaRefs>
     <ds:schemaRef ds:uri="http://schemas.openxmlformats.org/officeDocument/2006/bibliography"/>
   </ds:schemaRefs>

</xml_diff>